<commit_message>
i put isMate in a comment
</commit_message>
<xml_diff>
--- a/בדיקות.docx
+++ b/בדיקות.docx
@@ -23,9 +23,6 @@
           <w:ilvl w:val="0"/>
           <w:numId w:val="1"/>
         </w:numPr>
-        <w:rPr>
-          <w:rFonts w:hint="cs"/>
-        </w:rPr>
       </w:pPr>
       <w:r>
         <w:rPr>
@@ -75,9 +72,6 @@
           <w:ilvl w:val="0"/>
           <w:numId w:val="2"/>
         </w:numPr>
-        <w:rPr>
-          <w:rFonts w:hint="cs"/>
-        </w:rPr>
       </w:pPr>
       <w:r>
         <w:rPr>
@@ -94,9 +88,6 @@
           <w:ilvl w:val="0"/>
           <w:numId w:val="2"/>
         </w:numPr>
-        <w:rPr>
-          <w:rFonts w:hint="cs"/>
-        </w:rPr>
       </w:pPr>
       <w:r>
         <w:rPr>
@@ -105,8 +96,6 @@
         </w:rPr>
         <w:t>אין משהו שחוסם</w:t>
       </w:r>
-      <w:bookmarkStart w:id="0" w:name="_GoBack"/>
-      <w:bookmarkEnd w:id="0"/>
     </w:p>
     <w:p>
       <w:pPr>
@@ -151,9 +140,22 @@
           <w:ilvl w:val="0"/>
           <w:numId w:val="2"/>
         </w:numPr>
+      </w:pPr>
+      <w:r>
         <w:rPr>
           <w:rFonts w:hint="cs"/>
-        </w:rPr>
+          <w:rtl/>
+        </w:rPr>
+        <w:t>האם זה גורם לשח אצל היריב</w:t>
+      </w:r>
+    </w:p>
+    <w:p>
+      <w:pPr>
+        <w:pStyle w:val="a3"/>
+        <w:numPr>
+          <w:ilvl w:val="0"/>
+          <w:numId w:val="2"/>
+        </w:numPr>
       </w:pPr>
       <w:r>
         <w:rPr>
@@ -162,6 +164,8 @@
         </w:rPr>
         <w:t>הזזה</w:t>
       </w:r>
+      <w:bookmarkStart w:id="0" w:name="_GoBack"/>
+      <w:bookmarkEnd w:id="0"/>
     </w:p>
     <w:sectPr>
       <w:pgSz w:w="11906" w:h="16838"/>

</xml_diff>